<commit_message>
Addition (NetixLib&ImportDoc) : Created an empty Physics library and a project for eightball pool. Also updated the UML in important documents
</commit_message>
<xml_diff>
--- a/Important Docs/CustomPhysicsDoc_JustinGreen.docx
+++ b/Important Docs/CustomPhysicsDoc_JustinGreen.docx
@@ -313,25 +313,7 @@
                                         <w:sz w:val="28"/>
                                         <w:szCs w:val="28"/>
                                       </w:rPr>
-                                      <w:t>&lt;</w:t>
-                                    </w:r>
-                                    <w:r>
-                                      <w:rPr>
-                                        <w:caps/>
-                                        <w:color w:val="1F4E79" w:themeColor="accent5" w:themeShade="80"/>
-                                        <w:sz w:val="28"/>
-                                        <w:szCs w:val="28"/>
-                                      </w:rPr>
-                                      <w:t>PHYSIC SIM NAME</w:t>
-                                    </w:r>
-                                    <w:r>
-                                      <w:rPr>
-                                        <w:caps/>
-                                        <w:color w:val="1F4E79" w:themeColor="accent5" w:themeShade="80"/>
-                                        <w:sz w:val="28"/>
-                                        <w:szCs w:val="28"/>
-                                      </w:rPr>
-                                      <w:t>&gt;</w:t>
+                                      <w:t>nEtix engine</w:t>
                                     </w:r>
                                   </w:p>
                                 </w:sdtContent>
@@ -369,7 +351,7 @@
                                         <w:sz w:val="24"/>
                                         <w:szCs w:val="24"/>
                                       </w:rPr>
-                                      <w:t>&lt;YOUR FULL NAme&gt;</w:t>
+                                      <w:t>Justin green</w:t>
                                     </w:r>
                                   </w:p>
                                 </w:sdtContent>
@@ -471,25 +453,7 @@
                                   <w:sz w:val="28"/>
                                   <w:szCs w:val="28"/>
                                 </w:rPr>
-                                <w:t>&lt;</w:t>
-                              </w:r>
-                              <w:r>
-                                <w:rPr>
-                                  <w:caps/>
-                                  <w:color w:val="1F4E79" w:themeColor="accent5" w:themeShade="80"/>
-                                  <w:sz w:val="28"/>
-                                  <w:szCs w:val="28"/>
-                                </w:rPr>
-                                <w:t>PHYSIC SIM NAME</w:t>
-                              </w:r>
-                              <w:r>
-                                <w:rPr>
-                                  <w:caps/>
-                                  <w:color w:val="1F4E79" w:themeColor="accent5" w:themeShade="80"/>
-                                  <w:sz w:val="28"/>
-                                  <w:szCs w:val="28"/>
-                                </w:rPr>
-                                <w:t>&gt;</w:t>
+                                <w:t>nEtix engine</w:t>
                               </w:r>
                             </w:p>
                           </w:sdtContent>
@@ -527,7 +491,7 @@
                                   <w:sz w:val="24"/>
                                   <w:szCs w:val="24"/>
                                 </w:rPr>
-                                <w:t>&lt;YOUR FULL NAme&gt;</w:t>
+                                <w:t>Justin green</w:t>
                               </w:r>
                             </w:p>
                           </w:sdtContent>
@@ -1361,119 +1325,21 @@
     <w:p>
       <w:r>
         <w:rPr>
-          <w:sz w:val="16"/>
-          <w:szCs w:val="16"/>
-        </w:rPr>
-        <w:t xml:space="preserve">[Delete </w:t>
-      </w:r>
-      <w:proofErr w:type="gramStart"/>
-      <w:r>
-        <w:rPr>
-          <w:sz w:val="16"/>
-          <w:szCs w:val="16"/>
-        </w:rPr>
-        <w:t xml:space="preserve">This] </w:t>
-      </w:r>
-      <w:r>
-        <w:rPr>
-          <w:sz w:val="16"/>
-          <w:szCs w:val="16"/>
-        </w:rPr>
-        <w:t xml:space="preserve"> </w:t>
-      </w:r>
-      <w:r>
-        <w:t>Class</w:t>
-      </w:r>
-      <w:proofErr w:type="gramEnd"/>
-      <w:r>
-        <w:t xml:space="preserve"> diagrams </w:t>
-      </w:r>
-      <w:r>
-        <w:t>should illustrate the relationship between classes and interfaces, providing</w:t>
-      </w:r>
-      <w:r>
-        <w:t xml:space="preserve"> a static view of the </w:t>
-      </w:r>
-      <w:r>
-        <w:t>system</w:t>
-      </w:r>
-      <w:r>
-        <w:t xml:space="preserve">, or part of </w:t>
-      </w:r>
-      <w:r>
-        <w:t>a system</w:t>
-      </w:r>
-      <w:r>
-        <w:t>,</w:t>
-      </w:r>
-      <w:r>
-        <w:t xml:space="preserve"> and</w:t>
-      </w:r>
-      <w:r>
-        <w:t xml:space="preserve"> describing what attributes and behaviour</w:t>
-      </w:r>
-      <w:r>
-        <w:t xml:space="preserve">s </w:t>
-      </w:r>
-      <w:r>
-        <w:t xml:space="preserve">it has rather than detailing the methods for achieving </w:t>
-      </w:r>
-      <w:r>
-        <w:t>this</w:t>
-      </w:r>
-      <w:r>
-        <w:t>.</w:t>
-      </w:r>
-    </w:p>
-    <w:p>
-      <w:r>
-        <w:rPr>
-          <w:b/>
-          <w:bCs/>
-          <w:i/>
-          <w:iCs/>
-        </w:rPr>
-        <w:t>Illustrate</w:t>
-      </w:r>
-      <w:r>
-        <w:t xml:space="preserve"> your custom physics systems using a </w:t>
-      </w:r>
-      <w:hyperlink r:id="rId12" w:history="1">
-        <w:r>
-          <w:rPr>
-            <w:rStyle w:val="Hyperlink"/>
-          </w:rPr>
-          <w:t>UML 2.0 Class diagrams</w:t>
-        </w:r>
-      </w:hyperlink>
-      <w:r>
-        <w:t>. This includes Physics System’s classes, their properties, relationships and how they interact together.</w:t>
-      </w:r>
-    </w:p>
-    <w:p>
-      <w:r>
-        <w:t>Included in this document is a simple sample that you can use as a starting point for you</w:t>
-      </w:r>
-      <w:r>
-        <w:t xml:space="preserve"> to create you</w:t>
-      </w:r>
-      <w:r>
-        <w:t>r own system.</w:t>
-      </w:r>
-      <w:r>
-        <w:t xml:space="preserve"> You can use draw.io to do this. </w:t>
-      </w:r>
-    </w:p>
-    <w:p>
-      <w:r>
-        <w:rPr>
           <w:noProof/>
         </w:rPr>
         <w:drawing>
-          <wp:inline distT="0" distB="0" distL="0" distR="0" wp14:anchorId="7E4E484A" wp14:editId="1C383379">
-            <wp:extent cx="4419600" cy="4067175"/>
-            <wp:effectExtent l="0" t="0" r="0" b="9525"/>
-            <wp:docPr id="1" name="Picture 1" descr="Diagram&#10;&#10;Description automatically generated"/>
+          <wp:anchor distT="0" distB="0" distL="114300" distR="114300" simplePos="0" relativeHeight="251663360" behindDoc="0" locked="0" layoutInCell="1" allowOverlap="1" wp14:anchorId="1E62996A" wp14:editId="38E9AD79">
+            <wp:simplePos x="0" y="0"/>
+            <wp:positionH relativeFrom="margin">
+              <wp:align>center</wp:align>
+            </wp:positionH>
+            <wp:positionV relativeFrom="paragraph">
+              <wp:posOffset>235585</wp:posOffset>
+            </wp:positionV>
+            <wp:extent cx="6546797" cy="3242535"/>
+            <wp:effectExtent l="0" t="0" r="6985" b="0"/>
+            <wp:wrapTopAndBottom/>
+            <wp:docPr id="2" name="Picture 2" descr="Graphical user interface, application&#10;&#10;Description automatically generated"/>
             <wp:cNvGraphicFramePr>
               <a:graphicFrameLocks xmlns:a="http://schemas.openxmlformats.org/drawingml/2006/main" noChangeAspect="1"/>
             </wp:cNvGraphicFramePr>
@@ -1481,38 +1347,49 @@
               <a:graphicData uri="http://schemas.openxmlformats.org/drawingml/2006/picture">
                 <pic:pic xmlns:pic="http://schemas.openxmlformats.org/drawingml/2006/picture">
                   <pic:nvPicPr>
-                    <pic:cNvPr id="1" name="Picture 1" descr="Diagram&#10;&#10;Description automatically generated"/>
-                    <pic:cNvPicPr/>
+                    <pic:cNvPr id="2" name="Picture 2" descr="Graphical user interface, application&#10;&#10;Description automatically generated"/>
+                    <pic:cNvPicPr>
+                      <a:picLocks noChangeAspect="1" noChangeArrowheads="1"/>
+                    </pic:cNvPicPr>
                   </pic:nvPicPr>
                   <pic:blipFill>
-                    <a:blip r:embed="rId13"/>
+                    <a:blip r:embed="rId12">
+                      <a:extLst>
+                        <a:ext uri="{28A0092B-C50C-407E-A947-70E740481C1C}">
+                          <a14:useLocalDpi xmlns:a14="http://schemas.microsoft.com/office/drawing/2010/main" val="0"/>
+                        </a:ext>
+                      </a:extLst>
+                    </a:blip>
+                    <a:srcRect/>
                     <a:stretch>
                       <a:fillRect/>
                     </a:stretch>
                   </pic:blipFill>
-                  <pic:spPr>
+                  <pic:spPr bwMode="auto">
                     <a:xfrm>
                       <a:off x="0" y="0"/>
-                      <a:ext cx="4419600" cy="4067175"/>
+                      <a:ext cx="6546797" cy="3242535"/>
                     </a:xfrm>
                     <a:prstGeom prst="rect">
                       <a:avLst/>
                     </a:prstGeom>
+                    <a:noFill/>
+                    <a:ln>
+                      <a:noFill/>
+                    </a:ln>
                   </pic:spPr>
                 </pic:pic>
               </a:graphicData>
             </a:graphic>
-          </wp:inline>
+          </wp:anchor>
         </w:drawing>
       </w:r>
-    </w:p>
-    <w:p>
       <w:r>
         <w:rPr>
           <w:sz w:val="16"/>
           <w:szCs w:val="16"/>
         </w:rPr>
-        <w:t>[/Delete This]</w:t>
+        <w:t xml:space="preserve">This class diagram shows the relationship between all </w:t>
       </w:r>
     </w:p>
     <w:p>
@@ -2075,7 +1952,7 @@
       <w:r>
         <w:t xml:space="preserve">Citation Method to cite books and websites used. Here is a link to a good citing website if you are unsure how to do so </w:t>
       </w:r>
-      <w:hyperlink r:id="rId14" w:history="1">
+      <w:hyperlink r:id="rId13" w:history="1">
         <w:r>
           <w:rPr>
             <w:rStyle w:val="Hyperlink"/>
@@ -2099,7 +1976,7 @@
     </w:p>
     <w:p/>
     <w:sectPr>
-      <w:footerReference w:type="default" r:id="rId15"/>
+      <w:footerReference w:type="default" r:id="rId14"/>
       <w:pgSz w:w="11906" w:h="16838"/>
       <w:pgMar w:top="1440" w:right="1440" w:bottom="1440" w:left="1440" w:header="708" w:footer="708" w:gutter="0"/>
       <w:pgNumType w:start="0"/>
@@ -2175,13 +2052,13 @@
     <w:r>
       <w:fldChar w:fldCharType="separate"/>
     </w:r>
+    <w:r>
+      <w:rPr>
+        <w:noProof/>
+      </w:rPr>
+      <w:t>11 February 2023</w:t>
+    </w:r>
     <w:ins w:id="13" w:author="Justin Green" w:date="2023-02-05T11:54:00Z">
-      <w:r>
-        <w:rPr>
-          <w:noProof/>
-        </w:rPr>
-        <w:t>5 February 2023</w:t>
-      </w:r>
       <w:r>
         <w:fldChar w:fldCharType="end"/>
       </w:r>
@@ -3483,6 +3360,21 @@
 </file>
 
 <file path=customXml/item3.xml><?xml version="1.0" encoding="utf-8"?>
+<p:properties xmlns:p="http://schemas.microsoft.com/office/2006/metadata/properties" xmlns:xsi="http://www.w3.org/2001/XMLSchema-instance" xmlns:pc="http://schemas.microsoft.com/office/infopath/2007/PartnerControls">
+  <documentManagement>
+    <TaxCatchAll xmlns="6c91c2ee-c101-4bca-987d-6f9df44d0547" xsi:nil="true"/>
+    <lcf76f155ced4ddcb4097134ff3c332f xmlns="d4eb0e3e-7b24-471b-8a03-5c499a9a5580">
+      <Terms xmlns="http://schemas.microsoft.com/office/infopath/2007/PartnerControls"/>
+    </lcf76f155ced4ddcb4097134ff3c332f>
+  </documentManagement>
+</p:properties>
+</file>
+
+<file path=customXml/item4.xml><?xml version="1.0" encoding="utf-8"?>
+<b:Sources xmlns:b="http://schemas.openxmlformats.org/officeDocument/2006/bibliography" xmlns="http://schemas.openxmlformats.org/officeDocument/2006/bibliography" SelectedStyle="\APASixthEditionOfficeOnline.xsl" StyleName="APA" Version="6"/>
+</file>
+
+<file path=customXml/item5.xml><?xml version="1.0" encoding="utf-8"?>
 <ct:contentTypeSchema xmlns:ct="http://schemas.microsoft.com/office/2006/metadata/contentType" xmlns:ma="http://schemas.microsoft.com/office/2006/metadata/properties/metaAttributes" ct:_="" ma:_="" ma:contentTypeName="Document" ma:contentTypeID="0x010100798E00C6AFAD03408071B752D1E33322" ma:contentTypeVersion="13" ma:contentTypeDescription="Create a new document." ma:contentTypeScope="" ma:versionID="2398bc749244256cb6b6c01baef7093f">
   <xsd:schema xmlns:xsd="http://www.w3.org/2001/XMLSchema" xmlns:xs="http://www.w3.org/2001/XMLSchema" xmlns:p="http://schemas.microsoft.com/office/2006/metadata/properties" xmlns:ns2="d4eb0e3e-7b24-471b-8a03-5c499a9a5580" xmlns:ns3="6c91c2ee-c101-4bca-987d-6f9df44d0547" targetNamespace="http://schemas.microsoft.com/office/2006/metadata/properties" ma:root="true" ma:fieldsID="d272b967c619b38d75f3b3d024c642b1" ns2:_="" ns3:_="">
     <xsd:import namespace="d4eb0e3e-7b24-471b-8a03-5c499a9a5580"/>
@@ -3707,21 +3599,6 @@
 </ct:contentTypeSchema>
 </file>
 
-<file path=customXml/item4.xml><?xml version="1.0" encoding="utf-8"?>
-<b:Sources xmlns:b="http://schemas.openxmlformats.org/officeDocument/2006/bibliography" xmlns="http://schemas.openxmlformats.org/officeDocument/2006/bibliography" SelectedStyle="\APASixthEditionOfficeOnline.xsl" StyleName="APA" Version="6"/>
-</file>
-
-<file path=customXml/item5.xml><?xml version="1.0" encoding="utf-8"?>
-<p:properties xmlns:p="http://schemas.microsoft.com/office/2006/metadata/properties" xmlns:xsi="http://www.w3.org/2001/XMLSchema-instance" xmlns:pc="http://schemas.microsoft.com/office/infopath/2007/PartnerControls">
-  <documentManagement>
-    <TaxCatchAll xmlns="6c91c2ee-c101-4bca-987d-6f9df44d0547" xsi:nil="true"/>
-    <lcf76f155ced4ddcb4097134ff3c332f xmlns="d4eb0e3e-7b24-471b-8a03-5c499a9a5580">
-      <Terms xmlns="http://schemas.microsoft.com/office/infopath/2007/PartnerControls"/>
-    </lcf76f155ced4ddcb4097134ff3c332f>
-  </documentManagement>
-</p:properties>
-</file>
-
 <file path=customXml/itemProps1.xml><?xml version="1.0" encoding="utf-8"?>
 <ds:datastoreItem xmlns:ds="http://schemas.openxmlformats.org/officeDocument/2006/customXml" ds:itemID="{55AF091B-3C7A-41E3-B477-F2FDAA23CFDA}">
   <ds:schemaRefs>
@@ -3739,6 +3616,25 @@
 </file>
 
 <file path=customXml/itemProps3.xml><?xml version="1.0" encoding="utf-8"?>
+<ds:datastoreItem xmlns:ds="http://schemas.openxmlformats.org/officeDocument/2006/customXml" ds:itemID="{B59AE73C-DE0C-4FBA-BDF6-3D6AE391D2EF}">
+  <ds:schemaRefs>
+    <ds:schemaRef ds:uri="http://schemas.microsoft.com/office/2006/metadata/properties"/>
+    <ds:schemaRef ds:uri="http://schemas.microsoft.com/office/infopath/2007/PartnerControls"/>
+    <ds:schemaRef ds:uri="6c91c2ee-c101-4bca-987d-6f9df44d0547"/>
+    <ds:schemaRef ds:uri="d4eb0e3e-7b24-471b-8a03-5c499a9a5580"/>
+  </ds:schemaRefs>
+</ds:datastoreItem>
+</file>
+
+<file path=customXml/itemProps4.xml><?xml version="1.0" encoding="utf-8"?>
+<ds:datastoreItem xmlns:ds="http://schemas.openxmlformats.org/officeDocument/2006/customXml" ds:itemID="{DADA3E35-FC7D-429A-B243-2BC9AF2BAFB9}">
+  <ds:schemaRefs>
+    <ds:schemaRef ds:uri="http://schemas.openxmlformats.org/officeDocument/2006/bibliography"/>
+  </ds:schemaRefs>
+</ds:datastoreItem>
+</file>
+
+<file path=customXml/itemProps5.xml><?xml version="1.0" encoding="utf-8"?>
 <ds:datastoreItem xmlns:ds="http://schemas.openxmlformats.org/officeDocument/2006/customXml" ds:itemID="{759CC4DF-C22A-45AC-A066-9B15D21701DA}">
   <ds:schemaRefs>
     <ds:schemaRef ds:uri="http://schemas.microsoft.com/office/2006/metadata/contentType"/>
@@ -3755,23 +3651,4 @@
     <ds:schemaRef ds:uri="http://schemas.microsoft.com/internal/obd"/>
   </ds:schemaRefs>
 </ds:datastoreItem>
-</file>
-
-<file path=customXml/itemProps4.xml><?xml version="1.0" encoding="utf-8"?>
-<ds:datastoreItem xmlns:ds="http://schemas.openxmlformats.org/officeDocument/2006/customXml" ds:itemID="{DADA3E35-FC7D-429A-B243-2BC9AF2BAFB9}">
-  <ds:schemaRefs>
-    <ds:schemaRef ds:uri="http://schemas.openxmlformats.org/officeDocument/2006/bibliography"/>
-  </ds:schemaRefs>
-</ds:datastoreItem>
-</file>
-
-<file path=customXml/itemProps5.xml><?xml version="1.0" encoding="utf-8"?>
-<ds:datastoreItem xmlns:ds="http://schemas.openxmlformats.org/officeDocument/2006/customXml" ds:itemID="{B59AE73C-DE0C-4FBA-BDF6-3D6AE391D2EF}">
-  <ds:schemaRefs>
-    <ds:schemaRef ds:uri="http://schemas.microsoft.com/office/2006/metadata/properties"/>
-    <ds:schemaRef ds:uri="http://schemas.microsoft.com/office/infopath/2007/PartnerControls"/>
-    <ds:schemaRef ds:uri="6c91c2ee-c101-4bca-987d-6f9df44d0547"/>
-    <ds:schemaRef ds:uri="d4eb0e3e-7b24-471b-8a03-5c499a9a5580"/>
-  </ds:schemaRefs>
-</ds:datastoreItem>
 </file>
</xml_diff>